<commit_message>
close #7 - commu
</commit_message>
<xml_diff>
--- a/doc/5self.docx
+++ b/doc/5self.docx
@@ -4,80 +4,13 @@
   <w:body>
     <w:p>
       <w:pPr>
-        <w:rPr>
-          <w:rFonts w:ascii="TH Sarabun New" w:hAnsi="TH Sarabun New" w:cs="TH Sarabun New"/>
-          <w:b/>
-          <w:bCs/>
-          <w:sz w:val="40"/>
-          <w:szCs w:val="40"/>
-        </w:rPr>
-      </w:pPr>
-    </w:p>
-    <w:p>
-      <w:pPr>
-        <w:rPr>
-          <w:rFonts w:ascii="TH Sarabun New" w:hAnsi="TH Sarabun New" w:cs="TH Sarabun New"/>
-          <w:b/>
-          <w:bCs/>
-          <w:sz w:val="40"/>
-          <w:szCs w:val="40"/>
-        </w:rPr>
-      </w:pPr>
-    </w:p>
-    <w:p>
-      <w:pPr>
-        <w:rPr>
-          <w:rFonts w:ascii="TH Sarabun New" w:hAnsi="TH Sarabun New" w:cs="TH Sarabun New"/>
-          <w:b/>
-          <w:bCs/>
-          <w:sz w:val="40"/>
-          <w:szCs w:val="40"/>
-        </w:rPr>
-      </w:pPr>
-    </w:p>
-    <w:p>
-      <w:pPr>
-        <w:rPr>
-          <w:rFonts w:ascii="TH Sarabun New" w:hAnsi="TH Sarabun New" w:cs="TH Sarabun New"/>
-          <w:b/>
-          <w:bCs/>
-          <w:sz w:val="40"/>
-          <w:szCs w:val="40"/>
-        </w:rPr>
-      </w:pPr>
-    </w:p>
-    <w:p>
-      <w:pPr>
-        <w:rPr>
-          <w:rFonts w:ascii="TH Sarabun New" w:hAnsi="TH Sarabun New" w:cs="TH Sarabun New"/>
-          <w:b/>
-          <w:bCs/>
-          <w:sz w:val="40"/>
-          <w:szCs w:val="40"/>
-        </w:rPr>
-      </w:pPr>
-    </w:p>
-    <w:p>
-      <w:pPr>
-        <w:rPr>
-          <w:rFonts w:ascii="TH Sarabun New" w:hAnsi="TH Sarabun New" w:cs="TH Sarabun New"/>
-          <w:b/>
-          <w:bCs/>
-          <w:sz w:val="40"/>
-          <w:szCs w:val="40"/>
-        </w:rPr>
-      </w:pPr>
-    </w:p>
-    <w:p>
-      <w:pPr>
         <w:jc w:val="center"/>
         <w:rPr>
-          <w:rFonts w:ascii="TH Sarabun New" w:hAnsi="TH Sarabun New" w:cs="TH Sarabun New" w:hint="cs"/>
-          <w:b/>
-          <w:bCs/>
-          <w:sz w:val="40"/>
-          <w:szCs w:val="40"/>
-          <w:cs/>
+          <w:rFonts w:ascii="TH Sarabun New" w:hAnsi="TH Sarabun New" w:cs="TH Sarabun New"/>
+          <w:b/>
+          <w:bCs/>
+          <w:sz w:val="40"/>
+          <w:szCs w:val="40"/>
         </w:rPr>
       </w:pPr>
       <w:r>
@@ -89,7 +22,6 @@
           <w:sz w:val="40"/>
           <w:szCs w:val="40"/>
         </w:rPr>
-        <w:lastRenderedPageBreak/>
         <w:drawing>
           <wp:anchor distT="0" distB="0" distL="114300" distR="114300" simplePos="0" relativeHeight="251658240" behindDoc="0" locked="0" layoutInCell="1" allowOverlap="1">
             <wp:simplePos x="0" y="0"/>
@@ -174,11 +106,235 @@
         <w:t>ระบบสมัครสมาชิกคนรีวิวร้านอาหาร</w:t>
       </w:r>
     </w:p>
+    <w:p>
+      <w:pPr>
+        <w:rPr>
+          <w:rFonts w:ascii="TH Sarabun New" w:hAnsi="TH Sarabun New" w:cs="TH Sarabun New"/>
+          <w:b/>
+          <w:bCs/>
+          <w:sz w:val="40"/>
+          <w:szCs w:val="40"/>
+        </w:rPr>
+        <w:sectPr>
+          <w:headerReference w:type="default" r:id="rId9"/>
+          <w:footerReference w:type="default" r:id="rId10"/>
+          <w:pgSz w:w="11907" w:h="16839" w:code="9"/>
+          <w:pgMar w:top="1440" w:right="1440" w:bottom="1440" w:left="2160" w:header="144" w:footer="720" w:gutter="0"/>
+          <w:cols w:space="720"/>
+          <w:docGrid w:linePitch="360"/>
+        </w:sectPr>
+      </w:pPr>
+    </w:p>
+    <w:p>
+      <w:pPr>
+        <w:jc w:val="center"/>
+        <w:rPr>
+          <w:rFonts w:ascii="TH Sarabun New" w:hAnsi="TH Sarabun New" w:cs="TH Sarabun New"/>
+          <w:b/>
+          <w:bCs/>
+          <w:sz w:val="40"/>
+          <w:szCs w:val="40"/>
+        </w:rPr>
+      </w:pPr>
+      <w:r>
+        <w:rPr>
+          <w:rFonts w:ascii="TH Sarabun New" w:hAnsi="TH Sarabun New" w:cs="TH Sarabun New"/>
+          <w:b/>
+          <w:bCs/>
+          <w:sz w:val="40"/>
+          <w:szCs w:val="40"/>
+        </w:rPr>
+        <w:lastRenderedPageBreak/>
+        <w:t>Communication</w:t>
+      </w:r>
+      <w:r>
+        <w:rPr>
+          <w:rFonts w:ascii="TH Sarabun New" w:hAnsi="TH Sarabun New" w:cs="TH Sarabun New"/>
+          <w:b/>
+          <w:bCs/>
+          <w:sz w:val="40"/>
+          <w:szCs w:val="40"/>
+        </w:rPr>
+        <w:t xml:space="preserve"> Diagram</w:t>
+      </w:r>
+      <w:r>
+        <w:rPr>
+          <w:rFonts w:ascii="TH Sarabun New" w:hAnsi="TH Sarabun New" w:cs="TH Sarabun New"/>
+          <w:b/>
+          <w:bCs/>
+          <w:sz w:val="40"/>
+          <w:szCs w:val="40"/>
+        </w:rPr>
+        <w:t xml:space="preserve"> </w:t>
+      </w:r>
+      <w:r>
+        <w:rPr>
+          <w:rFonts w:ascii="TH Sarabun New" w:hAnsi="TH Sarabun New" w:cs="TH Sarabun New" w:hint="cs"/>
+          <w:b/>
+          <w:bCs/>
+          <w:sz w:val="40"/>
+          <w:szCs w:val="40"/>
+          <w:cs/>
+        </w:rPr>
+        <w:t>ระบบสมัครสมาชิกคนรีวิวร้านอาหาร</w:t>
+      </w:r>
+    </w:p>
+    <w:p>
+      <w:pPr>
+        <w:jc w:val="center"/>
+        <w:rPr>
+          <w:rFonts w:ascii="TH Sarabun New" w:hAnsi="TH Sarabun New" w:cs="TH Sarabun New"/>
+          <w:b/>
+          <w:bCs/>
+          <w:sz w:val="40"/>
+          <w:szCs w:val="40"/>
+        </w:rPr>
+      </w:pPr>
+    </w:p>
+    <w:p>
+      <w:pPr>
+        <w:jc w:val="center"/>
+        <w:rPr>
+          <w:rFonts w:ascii="TH Sarabun New" w:hAnsi="TH Sarabun New" w:cs="TH Sarabun New"/>
+          <w:b/>
+          <w:bCs/>
+          <w:sz w:val="40"/>
+          <w:szCs w:val="40"/>
+        </w:rPr>
+      </w:pPr>
+      <w:r>
+        <w:rPr>
+          <w:rFonts w:ascii="TH Sarabun New" w:hAnsi="TH Sarabun New" w:cs="TH Sarabun New"/>
+          <w:b/>
+          <w:bCs/>
+          <w:noProof/>
+          <w:sz w:val="40"/>
+          <w:szCs w:val="40"/>
+        </w:rPr>
+        <w:drawing>
+          <wp:inline distT="0" distB="0" distL="0" distR="0">
+            <wp:extent cx="8863965" cy="4196715"/>
+            <wp:effectExtent l="19050" t="0" r="0" b="0"/>
+            <wp:docPr id="3" name="Picture 2" descr="agram1_1.png"/>
+            <wp:cNvGraphicFramePr>
+              <a:graphicFrameLocks xmlns:a="http://schemas.openxmlformats.org/drawingml/2006/main" noChangeAspect="1"/>
+            </wp:cNvGraphicFramePr>
+            <a:graphic xmlns:a="http://schemas.openxmlformats.org/drawingml/2006/main">
+              <a:graphicData uri="http://schemas.openxmlformats.org/drawingml/2006/picture">
+                <pic:pic xmlns:pic="http://schemas.openxmlformats.org/drawingml/2006/picture">
+                  <pic:nvPicPr>
+                    <pic:cNvPr id="0" name="agram1_1.png"/>
+                    <pic:cNvPicPr/>
+                  </pic:nvPicPr>
+                  <pic:blipFill>
+                    <a:blip r:embed="rId11" cstate="print"/>
+                    <a:stretch>
+                      <a:fillRect/>
+                    </a:stretch>
+                  </pic:blipFill>
+                  <pic:spPr>
+                    <a:xfrm>
+                      <a:off x="0" y="0"/>
+                      <a:ext cx="8863965" cy="4196715"/>
+                    </a:xfrm>
+                    <a:prstGeom prst="rect">
+                      <a:avLst/>
+                    </a:prstGeom>
+                  </pic:spPr>
+                </pic:pic>
+              </a:graphicData>
+            </a:graphic>
+          </wp:inline>
+        </w:drawing>
+      </w:r>
+    </w:p>
+    <w:p>
+      <w:pPr>
+        <w:jc w:val="center"/>
+        <w:rPr>
+          <w:rFonts w:ascii="TH Sarabun New" w:hAnsi="TH Sarabun New" w:cs="TH Sarabun New"/>
+          <w:b/>
+          <w:bCs/>
+          <w:sz w:val="40"/>
+          <w:szCs w:val="40"/>
+        </w:rPr>
+        <w:sectPr>
+          <w:pgSz w:w="16839" w:h="11907" w:orient="landscape" w:code="9"/>
+          <w:pgMar w:top="2160" w:right="1440" w:bottom="1440" w:left="1440" w:header="144" w:footer="720" w:gutter="0"/>
+          <w:cols w:space="720"/>
+          <w:docGrid w:linePitch="360"/>
+        </w:sectPr>
+      </w:pPr>
+    </w:p>
+    <w:p>
+      <w:pPr>
+        <w:jc w:val="center"/>
+        <w:rPr>
+          <w:rFonts w:ascii="TH Sarabun New" w:hAnsi="TH Sarabun New" w:cs="TH Sarabun New"/>
+          <w:b/>
+          <w:bCs/>
+          <w:sz w:val="40"/>
+          <w:szCs w:val="40"/>
+        </w:rPr>
+      </w:pPr>
+      <w:r>
+        <w:rPr>
+          <w:rFonts w:ascii="TH Sarabun New" w:hAnsi="TH Sarabun New" w:cs="TH Sarabun New"/>
+          <w:b/>
+          <w:bCs/>
+          <w:sz w:val="40"/>
+          <w:szCs w:val="40"/>
+        </w:rPr>
+        <w:lastRenderedPageBreak/>
+        <w:t>Class</w:t>
+      </w:r>
+      <w:r>
+        <w:rPr>
+          <w:rFonts w:ascii="TH Sarabun New" w:hAnsi="TH Sarabun New" w:cs="TH Sarabun New"/>
+          <w:b/>
+          <w:bCs/>
+          <w:sz w:val="40"/>
+          <w:szCs w:val="40"/>
+        </w:rPr>
+        <w:t xml:space="preserve"> Diagram</w:t>
+      </w:r>
+      <w:r>
+        <w:rPr>
+          <w:rFonts w:ascii="TH Sarabun New" w:hAnsi="TH Sarabun New" w:cs="TH Sarabun New"/>
+          <w:b/>
+          <w:bCs/>
+          <w:sz w:val="40"/>
+          <w:szCs w:val="40"/>
+        </w:rPr>
+        <w:t xml:space="preserve"> </w:t>
+      </w:r>
+      <w:r>
+        <w:rPr>
+          <w:rFonts w:ascii="TH Sarabun New" w:hAnsi="TH Sarabun New" w:cs="TH Sarabun New" w:hint="cs"/>
+          <w:b/>
+          <w:bCs/>
+          <w:sz w:val="40"/>
+          <w:szCs w:val="40"/>
+          <w:cs/>
+        </w:rPr>
+        <w:t>ระบบสมัครสมาชิกคนรีวิวร้านอาหาร</w:t>
+      </w:r>
+    </w:p>
+    <w:p>
+      <w:pPr>
+        <w:rPr>
+          <w:rFonts w:ascii="TH Sarabun New" w:hAnsi="TH Sarabun New" w:cs="TH Sarabun New"/>
+          <w:b/>
+          <w:bCs/>
+          <w:sz w:val="40"/>
+          <w:szCs w:val="40"/>
+          <w:cs/>
+        </w:rPr>
+      </w:pPr>
+    </w:p>
     <w:sectPr>
-      <w:headerReference w:type="default" r:id="rId9"/>
-      <w:footerReference w:type="default" r:id="rId10"/>
       <w:pgSz w:w="11907" w:h="16839" w:code="9"/>
-      <w:pgMar w:top="1440" w:right="1440" w:bottom="1440" w:left="2160" w:header="144" w:footer="720" w:gutter="0"/>
+      <w:pgMar w:top="1440" w:right="2160" w:bottom="1440" w:left="1440" w:header="144" w:footer="720" w:gutter="0"/>
       <w:cols w:space="720"/>
       <w:docGrid w:linePitch="360"/>
     </w:sectPr>
@@ -1295,7 +1451,7 @@
   <a:extraClrSchemeLst/>
   <a:extLst>
     <a:ext uri="{05A4C25C-085E-4340-85A3-A5531E510DB2}">
-      <thm15:themeFamily xmlns="" xmlns:thm15="http://schemas.microsoft.com/office/thememl/2012/main" name="Office Theme" id="{62F939B6-93AF-4DB8-9C6B-D6C7DFDC589F}" vid="{4A3C46E8-61CC-4603-A589-7422A47A8E4A}"/>
+      <thm15:themeFamily xmlns:thm15="http://schemas.microsoft.com/office/thememl/2012/main" xmlns="" name="Office Theme" id="{62F939B6-93AF-4DB8-9C6B-D6C7DFDC589F}" vid="{4A3C46E8-61CC-4603-A589-7422A47A8E4A}"/>
     </a:ext>
   </a:extLst>
 </a:theme>
@@ -1306,7 +1462,7 @@
 </file>
 
 <file path=customXml/itemProps1.xml><?xml version="1.0" encoding="utf-8"?>
-<ds:datastoreItem xmlns:ds="http://schemas.openxmlformats.org/officeDocument/2006/customXml" ds:itemID="{8E779DA4-8C92-41B8-AFD5-5280EBD094CD}">
+<ds:datastoreItem xmlns:ds="http://schemas.openxmlformats.org/officeDocument/2006/customXml" ds:itemID="{586A627D-4BEC-4BC1-B592-8C840225453F}">
   <ds:schemaRefs>
     <ds:schemaRef ds:uri="http://schemas.openxmlformats.org/officeDocument/2006/bibliography"/>
   </ds:schemaRefs>

</xml_diff>

<commit_message>
close #6 - class
</commit_message>
<xml_diff>
--- a/doc/5self.docx
+++ b/doc/5self.docx
@@ -258,6 +258,116 @@
           <w:sz w:val="40"/>
           <w:szCs w:val="40"/>
         </w:rPr>
+      </w:pPr>
+      <w:r>
+        <w:rPr>
+          <w:rFonts w:ascii="TH Sarabun New" w:hAnsi="TH Sarabun New" w:cs="TH Sarabun New"/>
+          <w:b/>
+          <w:bCs/>
+          <w:sz w:val="40"/>
+          <w:szCs w:val="40"/>
+        </w:rPr>
+        <w:lastRenderedPageBreak/>
+        <w:t>Class</w:t>
+      </w:r>
+      <w:r>
+        <w:rPr>
+          <w:rFonts w:ascii="TH Sarabun New" w:hAnsi="TH Sarabun New" w:cs="TH Sarabun New"/>
+          <w:b/>
+          <w:bCs/>
+          <w:sz w:val="40"/>
+          <w:szCs w:val="40"/>
+        </w:rPr>
+        <w:t xml:space="preserve"> Diagram</w:t>
+      </w:r>
+      <w:r>
+        <w:rPr>
+          <w:rFonts w:ascii="TH Sarabun New" w:hAnsi="TH Sarabun New" w:cs="TH Sarabun New"/>
+          <w:b/>
+          <w:bCs/>
+          <w:sz w:val="40"/>
+          <w:szCs w:val="40"/>
+        </w:rPr>
+        <w:t xml:space="preserve"> </w:t>
+      </w:r>
+      <w:r>
+        <w:rPr>
+          <w:rFonts w:ascii="TH Sarabun New" w:hAnsi="TH Sarabun New" w:cs="TH Sarabun New" w:hint="cs"/>
+          <w:b/>
+          <w:bCs/>
+          <w:sz w:val="40"/>
+          <w:szCs w:val="40"/>
+          <w:cs/>
+        </w:rPr>
+        <w:t>ระบบสมัครสมาชิกคนรีวิวร้านอาหาร</w:t>
+      </w:r>
+    </w:p>
+    <w:p>
+      <w:pPr>
+        <w:rPr>
+          <w:rFonts w:ascii="TH Sarabun New" w:hAnsi="TH Sarabun New" w:cs="TH Sarabun New"/>
+          <w:b/>
+          <w:bCs/>
+          <w:sz w:val="40"/>
+          <w:szCs w:val="40"/>
+        </w:rPr>
+      </w:pPr>
+      <w:r>
+        <w:rPr>
+          <w:rFonts w:ascii="TH Sarabun New" w:hAnsi="TH Sarabun New" w:cs="TH Sarabun New"/>
+          <w:b/>
+          <w:bCs/>
+          <w:noProof/>
+          <w:sz w:val="40"/>
+          <w:szCs w:val="40"/>
+        </w:rPr>
+        <w:drawing>
+          <wp:inline distT="0" distB="0" distL="0" distR="0">
+            <wp:extent cx="8863965" cy="4584065"/>
+            <wp:effectExtent l="19050" t="0" r="0" b="0"/>
+            <wp:docPr id="2" name="Picture 0" descr="BlankDesignPackage_ClassDiagram1.png"/>
+            <wp:cNvGraphicFramePr>
+              <a:graphicFrameLocks xmlns:a="http://schemas.openxmlformats.org/drawingml/2006/main" noChangeAspect="1"/>
+            </wp:cNvGraphicFramePr>
+            <a:graphic xmlns:a="http://schemas.openxmlformats.org/drawingml/2006/main">
+              <a:graphicData uri="http://schemas.openxmlformats.org/drawingml/2006/picture">
+                <pic:pic xmlns:pic="http://schemas.openxmlformats.org/drawingml/2006/picture">
+                  <pic:nvPicPr>
+                    <pic:cNvPr id="0" name="BlankDesignPackage_ClassDiagram1.png"/>
+                    <pic:cNvPicPr/>
+                  </pic:nvPicPr>
+                  <pic:blipFill>
+                    <a:blip r:embed="rId12" cstate="print"/>
+                    <a:stretch>
+                      <a:fillRect/>
+                    </a:stretch>
+                  </pic:blipFill>
+                  <pic:spPr>
+                    <a:xfrm>
+                      <a:off x="0" y="0"/>
+                      <a:ext cx="8863965" cy="4584065"/>
+                    </a:xfrm>
+                    <a:prstGeom prst="rect">
+                      <a:avLst/>
+                    </a:prstGeom>
+                  </pic:spPr>
+                </pic:pic>
+              </a:graphicData>
+            </a:graphic>
+          </wp:inline>
+        </w:drawing>
+      </w:r>
+    </w:p>
+    <w:p>
+      <w:pPr>
+        <w:jc w:val="center"/>
+        <w:rPr>
+          <w:rFonts w:ascii="TH Sarabun New" w:hAnsi="TH Sarabun New" w:cs="TH Sarabun New"/>
+          <w:b/>
+          <w:bCs/>
+          <w:sz w:val="40"/>
+          <w:szCs w:val="40"/>
+        </w:rPr>
         <w:sectPr>
           <w:pgSz w:w="16839" w:h="11907" w:orient="landscape" w:code="9"/>
           <w:pgMar w:top="2160" w:right="1440" w:bottom="1440" w:left="1440" w:header="144" w:footer="720" w:gutter="0"/>
@@ -265,60 +375,6 @@
           <w:docGrid w:linePitch="360"/>
         </w:sectPr>
       </w:pPr>
-    </w:p>
-    <w:p>
-      <w:pPr>
-        <w:jc w:val="center"/>
-        <w:rPr>
-          <w:rFonts w:ascii="TH Sarabun New" w:hAnsi="TH Sarabun New" w:cs="TH Sarabun New"/>
-          <w:b/>
-          <w:bCs/>
-          <w:sz w:val="40"/>
-          <w:szCs w:val="40"/>
-        </w:rPr>
-      </w:pPr>
-      <w:r>
-        <w:rPr>
-          <w:rFonts w:ascii="TH Sarabun New" w:hAnsi="TH Sarabun New" w:cs="TH Sarabun New"/>
-          <w:b/>
-          <w:bCs/>
-          <w:sz w:val="40"/>
-          <w:szCs w:val="40"/>
-        </w:rPr>
-        <w:lastRenderedPageBreak/>
-        <w:t>Class</w:t>
-      </w:r>
-      <w:r>
-        <w:rPr>
-          <w:rFonts w:ascii="TH Sarabun New" w:hAnsi="TH Sarabun New" w:cs="TH Sarabun New"/>
-          <w:b/>
-          <w:bCs/>
-          <w:sz w:val="40"/>
-          <w:szCs w:val="40"/>
-        </w:rPr>
-        <w:t xml:space="preserve"> Diagram</w:t>
-      </w:r>
-      <w:r>
-        <w:rPr>
-          <w:rFonts w:ascii="TH Sarabun New" w:hAnsi="TH Sarabun New" w:cs="TH Sarabun New"/>
-          <w:b/>
-          <w:bCs/>
-          <w:sz w:val="40"/>
-          <w:szCs w:val="40"/>
-        </w:rPr>
-        <w:t xml:space="preserve"> </w:t>
-      </w:r>
-      <w:r>
-        <w:rPr>
-          <w:rFonts w:ascii="TH Sarabun New" w:hAnsi="TH Sarabun New" w:cs="TH Sarabun New" w:hint="cs"/>
-          <w:b/>
-          <w:bCs/>
-          <w:sz w:val="40"/>
-          <w:szCs w:val="40"/>
-          <w:cs/>
-        </w:rPr>
-        <w:t>ระบบสมัครสมาชิกคนรีวิวร้านอาหาร</w:t>
-      </w:r>
     </w:p>
     <w:p>
       <w:pPr>
@@ -1451,7 +1507,7 @@
   <a:extraClrSchemeLst/>
   <a:extLst>
     <a:ext uri="{05A4C25C-085E-4340-85A3-A5531E510DB2}">
-      <thm15:themeFamily xmlns:thm15="http://schemas.microsoft.com/office/thememl/2012/main" xmlns="" name="Office Theme" id="{62F939B6-93AF-4DB8-9C6B-D6C7DFDC589F}" vid="{4A3C46E8-61CC-4603-A589-7422A47A8E4A}"/>
+      <thm15:themeFamily xmlns="" xmlns:thm15="http://schemas.microsoft.com/office/thememl/2012/main" name="Office Theme" id="{62F939B6-93AF-4DB8-9C6B-D6C7DFDC589F}" vid="{4A3C46E8-61CC-4603-A589-7422A47A8E4A}"/>
     </a:ext>
   </a:extLst>
 </a:theme>
@@ -1462,7 +1518,7 @@
 </file>
 
 <file path=customXml/itemProps1.xml><?xml version="1.0" encoding="utf-8"?>
-<ds:datastoreItem xmlns:ds="http://schemas.openxmlformats.org/officeDocument/2006/customXml" ds:itemID="{586A627D-4BEC-4BC1-B592-8C840225453F}">
+<ds:datastoreItem xmlns:ds="http://schemas.openxmlformats.org/officeDocument/2006/customXml" ds:itemID="{F18E2C0D-2650-41A9-9AEA-AB6432578DD4}">
   <ds:schemaRefs>
     <ds:schemaRef ds:uri="http://schemas.openxmlformats.org/officeDocument/2006/bibliography"/>
   </ds:schemaRefs>

</xml_diff>